<commit_message>
mudança de imagem e curriculo
</commit_message>
<xml_diff>
--- a/public/Meu Currículo.docx
+++ b/public/Meu Currículo.docx
@@ -24,7 +24,7 @@
     <w:p>
       <w:pPr>
         <w:pStyle w:val="Informaesdecontato"/>
-        <w:spacing w:before="0" w:after="0"/>
+        <w:spacing w:before="0" w:after="0" w:line="276" w:lineRule="auto"/>
         <w:rPr>
           <w:rFonts w:asciiTheme="minorHAnsi" w:eastAsiaTheme="minorEastAsia" w:hAnsiTheme="minorHAnsi"/>
           <w:iCs/>
@@ -139,7 +139,7 @@
     <w:p>
       <w:pPr>
         <w:pStyle w:val="Ttulo1"/>
-        <w:spacing w:before="100" w:after="0"/>
+        <w:spacing w:before="100" w:after="0" w:line="276" w:lineRule="auto"/>
         <w:rPr>
           <w:rFonts w:asciiTheme="minorHAnsi" w:eastAsiaTheme="minorHAnsi" w:hAnsiTheme="minorHAnsi" w:cstheme="minorBidi"/>
           <w:noProof/>
@@ -158,7 +158,7 @@
           <w:szCs w:val="24"/>
           <w:lang w:val="pt-BR" w:bidi="pt-BR"/>
         </w:rPr>
-        <w:t>Atualmente trabalho na área da engenharia clínica em um hospital, onde eu tive contato com desenv</w:t>
+        <w:t>Atualmente trabalho no</w:t>
       </w:r>
       <w:r>
         <w:rPr>
@@ -169,7 +169,7 @@
           <w:szCs w:val="24"/>
           <w:lang w:val="pt-BR" w:bidi="pt-BR"/>
         </w:rPr>
-        <w:t>olvimento web e me interessei por essa</w:t>
+        <w:t xml:space="preserve"> setor</w:t>
       </w:r>
       <w:r>
         <w:rPr>
@@ -180,7 +180,40 @@
           <w:szCs w:val="24"/>
           <w:lang w:val="pt-BR" w:bidi="pt-BR"/>
         </w:rPr>
-        <w:t xml:space="preserve"> área.</w:t>
+        <w:t xml:space="preserve"> comercial de uma e</w:t>
+      </w:r>
+      <w:r>
+        <w:rPr>
+          <w:rFonts w:asciiTheme="minorHAnsi" w:eastAsiaTheme="minorHAnsi" w:hAnsiTheme="minorHAnsi" w:cstheme="minorBidi"/>
+          <w:noProof/>
+          <w:color w:val="000000" w:themeColor="text1"/>
+          <w:sz w:val="24"/>
+          <w:szCs w:val="24"/>
+          <w:lang w:val="pt-BR" w:bidi="pt-BR"/>
+        </w:rPr>
+        <w:t>mpresa de geotecnologias, porém</w:t>
+      </w:r>
+      <w:r>
+        <w:rPr>
+          <w:rFonts w:asciiTheme="minorHAnsi" w:eastAsiaTheme="minorHAnsi" w:hAnsiTheme="minorHAnsi" w:cstheme="minorBidi"/>
+          <w:noProof/>
+          <w:color w:val="000000" w:themeColor="text1"/>
+          <w:sz w:val="24"/>
+          <w:szCs w:val="24"/>
+          <w:lang w:val="pt-BR" w:bidi="pt-BR"/>
+        </w:rPr>
+        <w:t xml:space="preserve"> busco oportunidades na área de desenvolvimento web e</w:t>
+      </w:r>
+      <w:r>
+        <w:rPr>
+          <w:rFonts w:asciiTheme="minorHAnsi" w:eastAsiaTheme="minorHAnsi" w:hAnsiTheme="minorHAnsi" w:cstheme="minorBidi"/>
+          <w:noProof/>
+          <w:color w:val="000000" w:themeColor="text1"/>
+          <w:sz w:val="24"/>
+          <w:szCs w:val="24"/>
+          <w:lang w:val="pt-BR" w:bidi="pt-BR"/>
+        </w:rPr>
+        <w:t xml:space="preserve"> programação.</w:t>
       </w:r>
       <w:r>
         <w:rPr>
@@ -192,7 +225,7 @@
           <w:lang w:val="pt-BR" w:bidi="pt-BR"/>
         </w:rPr>
         <w:br/>
-        <w:t>Tenho breve conhecimento em JavaScript</w:t>
+        <w:t>Tenho experiê</w:t>
       </w:r>
       <w:r>
         <w:rPr>
@@ -203,13 +236,48 @@
           <w:szCs w:val="24"/>
           <w:lang w:val="pt-BR" w:bidi="pt-BR"/>
         </w:rPr>
-        <w:t>, CSS e HTML5 e estou buscando aperfeiçoar de forma contínua meus conhecimentos na área.</w:t>
+        <w:t>ncia em HTML e CSS, tenho breve conhecimento em JavaScript, já tive contato com o framework Bootstrap e atualmente estudo programação em Python.</w:t>
       </w:r>
     </w:p>
     <w:p>
       <w:pPr>
         <w:pStyle w:val="Ttulo1"/>
-        <w:spacing w:before="240" w:after="100"/>
+        <w:spacing w:before="200" w:after="0" w:line="276" w:lineRule="auto"/>
+        <w:rPr>
+          <w:noProof/>
+          <w:lang w:val="pt-BR" w:bidi="pt-BR"/>
+        </w:rPr>
+      </w:pPr>
+      <w:r>
+        <w:rPr>
+          <w:noProof/>
+          <w:lang w:val="pt-BR" w:bidi="pt-BR"/>
+        </w:rPr>
+        <w:t>Objetivo</w:t>
+      </w:r>
+    </w:p>
+    <w:p>
+      <w:pPr>
+        <w:spacing w:line="276" w:lineRule="auto"/>
+        <w:rPr>
+          <w:lang w:val="pt-BR" w:bidi="pt-BR"/>
+        </w:rPr>
+      </w:pPr>
+      <w:r>
+        <w:rPr>
+          <w:noProof/>
+          <w:color w:val="000000" w:themeColor="text1"/>
+          <w:sz w:val="24"/>
+          <w:szCs w:val="24"/>
+          <w:lang w:val="pt-BR" w:bidi="pt-BR"/>
+        </w:rPr>
+        <w:t>Estou buscando uma oportunidade de ingressar na área da programação e colocar em prática o meu conhecimento, bem como estar em constante evolução para colaborar com os objetivos da empresa.</w:t>
+      </w:r>
+    </w:p>
+    <w:p>
+      <w:pPr>
+        <w:pStyle w:val="Ttulo1"/>
+        <w:spacing w:before="240" w:after="100" w:line="276" w:lineRule="auto"/>
         <w:rPr>
           <w:noProof/>
         </w:rPr>
@@ -225,6 +293,7 @@
     <w:p>
       <w:pPr>
         <w:pStyle w:val="Commarcadores"/>
+        <w:spacing w:line="276" w:lineRule="auto"/>
         <w:rPr>
           <w:noProof/>
           <w:lang w:val="pt-BR" w:bidi="pt-BR"/>
@@ -262,6 +331,7 @@
     <w:p>
       <w:pPr>
         <w:pStyle w:val="Commarcadores"/>
+        <w:spacing w:line="276" w:lineRule="auto"/>
         <w:rPr>
           <w:rFonts w:asciiTheme="majorHAnsi" w:eastAsiaTheme="majorEastAsia" w:hAnsiTheme="majorHAnsi" w:cstheme="majorBidi"/>
           <w:noProof/>
@@ -306,6 +376,7 @@
     <w:p>
       <w:pPr>
         <w:pStyle w:val="Commarcadores"/>
+        <w:spacing w:line="276" w:lineRule="auto"/>
         <w:rPr>
           <w:rFonts w:asciiTheme="majorHAnsi" w:eastAsiaTheme="majorEastAsia" w:hAnsiTheme="majorHAnsi" w:cstheme="majorBidi"/>
           <w:noProof/>
@@ -351,6 +422,7 @@
     <w:p>
       <w:pPr>
         <w:pStyle w:val="Commarcadores"/>
+        <w:spacing w:line="276" w:lineRule="auto"/>
         <w:rPr>
           <w:rFonts w:asciiTheme="majorHAnsi" w:eastAsiaTheme="majorEastAsia" w:hAnsiTheme="majorHAnsi" w:cstheme="majorBidi"/>
           <w:noProof/>
@@ -385,6 +457,7 @@
     <w:p>
       <w:pPr>
         <w:pStyle w:val="Commarcadores"/>
+        <w:spacing w:line="276" w:lineRule="auto"/>
         <w:rPr>
           <w:rFonts w:asciiTheme="majorHAnsi" w:eastAsiaTheme="majorEastAsia" w:hAnsiTheme="majorHAnsi" w:cstheme="majorBidi"/>
           <w:noProof/>
@@ -413,7 +486,17 @@
           <w:szCs w:val="24"/>
           <w:lang w:val="pt-BR" w:bidi="pt-BR"/>
         </w:rPr>
-        <w:t>Desenvolvimento web</w:t>
+        <w:t>Desenvolvimento W</w:t>
+      </w:r>
+      <w:r>
+        <w:rPr>
+          <w:noProof/>
+          <w:color w:val="000000" w:themeColor="text1"/>
+          <w:sz w:val="24"/>
+          <w:szCs w:val="24"/>
+          <w:lang w:val="pt-BR" w:bidi="pt-BR"/>
+        </w:rPr>
+        <w:t>eb</w:t>
       </w:r>
       <w:r>
         <w:rPr>
@@ -425,8 +508,6 @@
         </w:rPr>
         <w:t xml:space="preserve"> (Html e Css)</w:t>
       </w:r>
-      <w:bookmarkStart w:id="0" w:name="_GoBack"/>
-      <w:bookmarkEnd w:id="0"/>
       <w:r>
         <w:rPr>
           <w:noProof/>
@@ -441,6 +522,7 @@
     <w:p>
       <w:pPr>
         <w:pStyle w:val="Commarcadores"/>
+        <w:spacing w:line="276" w:lineRule="auto"/>
         <w:rPr>
           <w:rFonts w:asciiTheme="majorHAnsi" w:eastAsiaTheme="majorEastAsia" w:hAnsiTheme="majorHAnsi" w:cstheme="majorBidi"/>
           <w:noProof/>
@@ -474,8 +556,214 @@
     </w:p>
     <w:p>
       <w:pPr>
+        <w:pStyle w:val="Commarcadores"/>
+        <w:spacing w:line="276" w:lineRule="auto"/>
+        <w:rPr>
+          <w:rFonts w:asciiTheme="majorHAnsi" w:eastAsiaTheme="majorEastAsia" w:hAnsiTheme="majorHAnsi" w:cstheme="majorBidi"/>
+          <w:noProof/>
+          <w:color w:val="151C3A" w:themeColor="text2"/>
+          <w:sz w:val="24"/>
+          <w:szCs w:val="24"/>
+          <w:lang w:val="pt-BR" w:bidi="pt-BR"/>
+        </w:rPr>
+      </w:pPr>
+      <w:r>
+        <w:rPr>
+          <w:rFonts w:asciiTheme="majorHAnsi" w:eastAsiaTheme="majorEastAsia" w:hAnsiTheme="majorHAnsi" w:cstheme="majorBidi"/>
+          <w:noProof/>
+          <w:color w:val="151C3A" w:themeColor="text2"/>
+          <w:sz w:val="24"/>
+          <w:szCs w:val="24"/>
+          <w:lang w:val="pt-BR" w:bidi="pt-BR"/>
+        </w:rPr>
+        <w:t xml:space="preserve">Curso adicional: </w:t>
+      </w:r>
+      <w:r>
+        <w:rPr>
+          <w:noProof/>
+          <w:color w:val="000000" w:themeColor="text1"/>
+          <w:sz w:val="24"/>
+          <w:szCs w:val="24"/>
+          <w:lang w:val="pt-BR" w:bidi="pt-BR"/>
+        </w:rPr>
+        <w:t>Analise e Desenvolvimento de Sistemas</w:t>
+      </w:r>
+      <w:r>
+        <w:rPr>
+          <w:noProof/>
+          <w:color w:val="000000" w:themeColor="text1"/>
+          <w:sz w:val="24"/>
+          <w:szCs w:val="24"/>
+          <w:lang w:val="pt-BR" w:bidi="pt-BR"/>
+        </w:rPr>
+        <w:t xml:space="preserve"> – </w:t>
+      </w:r>
+      <w:r>
+        <w:rPr>
+          <w:noProof/>
+          <w:color w:val="000000" w:themeColor="text1"/>
+          <w:sz w:val="24"/>
+          <w:szCs w:val="24"/>
+          <w:lang w:val="pt-BR" w:bidi="pt-BR"/>
+        </w:rPr>
+        <w:t>Uninter</w:t>
+      </w:r>
+    </w:p>
+    <w:p>
+      <w:pPr>
+        <w:pStyle w:val="Commarcadores"/>
+        <w:spacing w:line="276" w:lineRule="auto"/>
+        <w:rPr>
+          <w:rFonts w:asciiTheme="majorHAnsi" w:eastAsiaTheme="majorEastAsia" w:hAnsiTheme="majorHAnsi" w:cstheme="majorBidi"/>
+          <w:noProof/>
+          <w:color w:val="151C3A" w:themeColor="text2"/>
+          <w:sz w:val="24"/>
+          <w:szCs w:val="24"/>
+          <w:lang w:val="pt-BR" w:bidi="pt-BR"/>
+        </w:rPr>
+      </w:pPr>
+      <w:r>
+        <w:rPr>
+          <w:rFonts w:asciiTheme="majorHAnsi" w:eastAsiaTheme="majorEastAsia" w:hAnsiTheme="majorHAnsi" w:cstheme="majorBidi"/>
+          <w:noProof/>
+          <w:color w:val="151C3A" w:themeColor="text2"/>
+          <w:sz w:val="24"/>
+          <w:szCs w:val="24"/>
+          <w:lang w:val="pt-BR" w:bidi="pt-BR"/>
+        </w:rPr>
+        <w:t xml:space="preserve">Conclusão: </w:t>
+      </w:r>
+      <w:r>
+        <w:rPr>
+          <w:noProof/>
+          <w:color w:val="000000" w:themeColor="text1"/>
+          <w:sz w:val="24"/>
+          <w:szCs w:val="24"/>
+          <w:lang w:val="pt-BR" w:bidi="pt-BR"/>
+        </w:rPr>
+        <w:t>Atualmente cursando</w:t>
+      </w:r>
+    </w:p>
+    <w:p>
+      <w:pPr>
         <w:pStyle w:val="Ttulo1"/>
-        <w:spacing w:before="160" w:after="100"/>
+        <w:spacing w:before="240" w:after="100" w:line="276" w:lineRule="auto"/>
+        <w:rPr>
+          <w:noProof/>
+        </w:rPr>
+      </w:pPr>
+      <w:r>
+        <w:rPr>
+          <w:noProof/>
+          <w:lang w:val="pt-BR" w:bidi="pt-BR"/>
+        </w:rPr>
+        <w:t>Habilidades</w:t>
+      </w:r>
+    </w:p>
+    <w:p>
+      <w:pPr>
+        <w:pStyle w:val="Commarcadores"/>
+        <w:spacing w:line="276" w:lineRule="auto"/>
+        <w:rPr>
+          <w:rFonts w:asciiTheme="majorHAnsi" w:eastAsiaTheme="majorEastAsia" w:hAnsiTheme="majorHAnsi" w:cstheme="majorBidi"/>
+          <w:noProof/>
+          <w:color w:val="000000" w:themeColor="text1"/>
+          <w:sz w:val="24"/>
+          <w:szCs w:val="24"/>
+          <w:lang w:val="pt-BR" w:bidi="pt-BR"/>
+        </w:rPr>
+      </w:pPr>
+      <w:r>
+        <w:rPr>
+          <w:rFonts w:asciiTheme="majorHAnsi" w:eastAsiaTheme="majorEastAsia" w:hAnsiTheme="majorHAnsi" w:cstheme="majorBidi"/>
+          <w:noProof/>
+          <w:color w:val="000000" w:themeColor="text1"/>
+          <w:sz w:val="24"/>
+          <w:szCs w:val="24"/>
+          <w:lang w:val="pt-BR" w:bidi="pt-BR"/>
+        </w:rPr>
+        <w:t>Constante evolução</w:t>
+      </w:r>
+    </w:p>
+    <w:p>
+      <w:pPr>
+        <w:pStyle w:val="Commarcadores"/>
+        <w:spacing w:line="276" w:lineRule="auto"/>
+        <w:rPr>
+          <w:rFonts w:asciiTheme="majorHAnsi" w:eastAsiaTheme="majorEastAsia" w:hAnsiTheme="majorHAnsi" w:cstheme="majorBidi"/>
+          <w:noProof/>
+          <w:color w:val="000000" w:themeColor="text1"/>
+          <w:sz w:val="24"/>
+          <w:szCs w:val="24"/>
+          <w:lang w:val="pt-BR" w:bidi="pt-BR"/>
+        </w:rPr>
+      </w:pPr>
+      <w:r>
+        <w:rPr>
+          <w:rFonts w:asciiTheme="majorHAnsi" w:eastAsiaTheme="majorEastAsia" w:hAnsiTheme="majorHAnsi" w:cstheme="majorBidi"/>
+          <w:noProof/>
+          <w:color w:val="000000" w:themeColor="text1"/>
+          <w:sz w:val="24"/>
+          <w:szCs w:val="24"/>
+          <w:lang w:val="pt-BR" w:bidi="pt-BR"/>
+        </w:rPr>
+        <w:t>Ótimo relacionamento</w:t>
+      </w:r>
+    </w:p>
+    <w:p>
+      <w:pPr>
+        <w:pStyle w:val="Commarcadores"/>
+        <w:spacing w:line="276" w:lineRule="auto"/>
+        <w:rPr>
+          <w:rFonts w:asciiTheme="majorHAnsi" w:eastAsiaTheme="majorEastAsia" w:hAnsiTheme="majorHAnsi" w:cstheme="majorBidi"/>
+          <w:noProof/>
+          <w:color w:val="000000" w:themeColor="text1"/>
+          <w:sz w:val="24"/>
+          <w:szCs w:val="24"/>
+          <w:lang w:val="pt-BR" w:bidi="pt-BR"/>
+        </w:rPr>
+      </w:pPr>
+      <w:r>
+        <w:rPr>
+          <w:rFonts w:asciiTheme="majorHAnsi" w:eastAsiaTheme="majorEastAsia" w:hAnsiTheme="majorHAnsi" w:cstheme="majorBidi"/>
+          <w:noProof/>
+          <w:color w:val="000000" w:themeColor="text1"/>
+          <w:sz w:val="24"/>
+          <w:szCs w:val="24"/>
+          <w:lang w:val="pt-BR" w:bidi="pt-BR"/>
+        </w:rPr>
+        <w:t>Proatividade</w:t>
+      </w:r>
+    </w:p>
+    <w:p>
+      <w:pPr>
+        <w:pStyle w:val="Commarcadores"/>
+        <w:spacing w:line="276" w:lineRule="auto"/>
+        <w:rPr>
+          <w:rFonts w:asciiTheme="majorHAnsi" w:eastAsiaTheme="majorEastAsia" w:hAnsiTheme="majorHAnsi" w:cstheme="majorBidi"/>
+          <w:noProof/>
+          <w:color w:val="000000" w:themeColor="text1"/>
+          <w:sz w:val="24"/>
+          <w:szCs w:val="24"/>
+          <w:lang w:val="pt-BR" w:bidi="pt-BR"/>
+        </w:rPr>
+      </w:pPr>
+      <w:r>
+        <w:rPr>
+          <w:rFonts w:asciiTheme="majorHAnsi" w:eastAsiaTheme="majorEastAsia" w:hAnsiTheme="majorHAnsi" w:cstheme="majorBidi"/>
+          <w:noProof/>
+          <w:color w:val="000000" w:themeColor="text1"/>
+          <w:sz w:val="24"/>
+          <w:szCs w:val="24"/>
+          <w:lang w:val="pt-BR" w:bidi="pt-BR"/>
+        </w:rPr>
+        <w:t>Boa comunicação</w:t>
+      </w:r>
+    </w:p>
+    <w:p>
+      <w:pPr>
+        <w:pStyle w:val="Ttulo1"/>
+        <w:spacing w:before="160" w:after="100" w:line="276" w:lineRule="auto"/>
         <w:rPr>
           <w:noProof/>
         </w:rPr>
@@ -491,6 +779,7 @@
     <w:p>
       <w:pPr>
         <w:pStyle w:val="Ttulo2"/>
+        <w:spacing w:line="276" w:lineRule="auto"/>
         <w:rPr>
           <w:noProof/>
         </w:rPr>
@@ -506,6 +795,7 @@
     <w:p>
       <w:pPr>
         <w:pStyle w:val="Ttulo3"/>
+        <w:spacing w:line="276" w:lineRule="auto"/>
         <w:rPr>
           <w:noProof/>
           <w:lang w:val="pt-BR" w:bidi="pt-BR"/>
@@ -568,6 +858,7 @@
     </w:p>
     <w:p>
       <w:pPr>
+        <w:spacing w:line="276" w:lineRule="auto"/>
         <w:rPr>
           <w:rFonts w:asciiTheme="majorHAnsi" w:eastAsiaTheme="majorEastAsia" w:hAnsiTheme="majorHAnsi" w:cstheme="majorBidi"/>
           <w:noProof/>
@@ -607,7 +898,17 @@
           <w:szCs w:val="24"/>
           <w:lang w:val="pt-BR" w:bidi="pt-BR"/>
         </w:rPr>
-        <w:t>Rebobinação de</w:t>
+        <w:t>Rebobinagem</w:t>
+      </w:r>
+      <w:r>
+        <w:rPr>
+          <w:noProof/>
+          <w:color w:val="000000" w:themeColor="text1"/>
+          <w:sz w:val="24"/>
+          <w:szCs w:val="24"/>
+          <w:lang w:val="pt-BR" w:bidi="pt-BR"/>
+        </w:rPr>
+        <w:t xml:space="preserve"> de</w:t>
       </w:r>
       <w:r>
         <w:rPr>
@@ -642,92 +943,15 @@
     </w:p>
     <w:p>
       <w:pPr>
+        <w:spacing w:line="276" w:lineRule="auto"/>
         <w:rPr>
           <w:noProof/>
+          <w:color w:val="000000" w:themeColor="text1"/>
           <w:sz w:val="24"/>
           <w:szCs w:val="24"/>
           <w:lang w:val="pt-BR" w:bidi="pt-BR"/>
         </w:rPr>
       </w:pPr>
-      <w:r>
-        <w:rPr>
-          <w:noProof/>
-          <w:color w:val="000000" w:themeColor="text1"/>
-          <w:lang w:val="pt-BR" w:eastAsia="pt-BR"/>
-        </w:rPr>
-        <mc:AlternateContent>
-          <mc:Choice Requires="wps">
-            <w:drawing>
-              <wp:anchor distT="0" distB="0" distL="114300" distR="114300" simplePos="0" relativeHeight="251660288" behindDoc="1" locked="0" layoutInCell="1" allowOverlap="1" wp14:anchorId="34280387" wp14:editId="584BC0B7">
-                <wp:simplePos x="0" y="0"/>
-                <wp:positionH relativeFrom="margin">
-                  <wp:align>left</wp:align>
-                </wp:positionH>
-                <wp:positionV relativeFrom="paragraph">
-                  <wp:posOffset>239395</wp:posOffset>
-                </wp:positionV>
-                <wp:extent cx="6048375" cy="9525"/>
-                <wp:effectExtent l="0" t="0" r="28575" b="28575"/>
-                <wp:wrapThrough wrapText="bothSides">
-                  <wp:wrapPolygon edited="0">
-                    <wp:start x="0" y="0"/>
-                    <wp:lineTo x="0" y="43200"/>
-                    <wp:lineTo x="21634" y="43200"/>
-                    <wp:lineTo x="21634" y="0"/>
-                    <wp:lineTo x="0" y="0"/>
-                  </wp:wrapPolygon>
-                </wp:wrapThrough>
-                <wp:docPr id="4" name="Conector reto 4"/>
-                <wp:cNvGraphicFramePr/>
-                <a:graphic xmlns:a="http://schemas.openxmlformats.org/drawingml/2006/main">
-                  <a:graphicData uri="http://schemas.microsoft.com/office/word/2010/wordprocessingShape">
-                    <wps:wsp>
-                      <wps:cNvCnPr/>
-                      <wps:spPr>
-                        <a:xfrm flipV="1">
-                          <a:off x="0" y="0"/>
-                          <a:ext cx="6048375" cy="9525"/>
-                        </a:xfrm>
-                        <a:prstGeom prst="line">
-                          <a:avLst/>
-                        </a:prstGeom>
-                        <a:ln>
-                          <a:solidFill>
-                            <a:schemeClr val="tx1"/>
-                          </a:solidFill>
-                        </a:ln>
-                      </wps:spPr>
-                      <wps:style>
-                        <a:lnRef idx="1">
-                          <a:schemeClr val="accent1"/>
-                        </a:lnRef>
-                        <a:fillRef idx="0">
-                          <a:schemeClr val="accent1"/>
-                        </a:fillRef>
-                        <a:effectRef idx="0">
-                          <a:schemeClr val="accent1"/>
-                        </a:effectRef>
-                        <a:fontRef idx="minor">
-                          <a:schemeClr val="tx1"/>
-                        </a:fontRef>
-                      </wps:style>
-                      <wps:bodyPr/>
-                    </wps:wsp>
-                  </a:graphicData>
-                </a:graphic>
-              </wp:anchor>
-            </w:drawing>
-          </mc:Choice>
-          <mc:Fallback>
-            <w:pict>
-              <v:line w14:anchorId="6D8954C4" id="Conector reto 4" o:spid="_x0000_s1026" style="position:absolute;flip:y;z-index:-251656192;visibility:visible;mso-wrap-style:square;mso-wrap-distance-left:9pt;mso-wrap-distance-top:0;mso-wrap-distance-right:9pt;mso-wrap-distance-bottom:0;mso-position-horizontal:left;mso-position-horizontal-relative:margin;mso-position-vertical:absolute;mso-position-vertical-relative:text" from="0,18.85pt" to="476.25pt,19.6pt" o:gfxdata="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" strokecolor="black [3213]" strokeweight=".5pt">
-                <v:stroke joinstyle="miter"/>
-                <w10:wrap type="through" anchorx="margin"/>
-              </v:line>
-            </w:pict>
-          </mc:Fallback>
-        </mc:AlternateContent>
-      </w:r>
       <w:r>
         <w:rPr>
           <w:noProof/>
@@ -751,7 +975,19 @@
     </w:p>
     <w:p>
       <w:pPr>
+        <w:spacing w:line="276" w:lineRule="auto"/>
+        <w:rPr>
+          <w:noProof/>
+          <w:sz w:val="24"/>
+          <w:szCs w:val="24"/>
+          <w:lang w:val="pt-BR" w:bidi="pt-BR"/>
+        </w:rPr>
+      </w:pPr>
+    </w:p>
+    <w:p>
+      <w:pPr>
         <w:pStyle w:val="Ttulo2"/>
+        <w:spacing w:line="276" w:lineRule="auto"/>
         <w:rPr>
           <w:noProof/>
           <w:lang w:val="pt-BR" w:bidi="pt-BR"/>
@@ -762,11 +998,13 @@
           <w:noProof/>
           <w:lang w:val="pt-BR" w:bidi="pt-BR"/>
         </w:rPr>
+        <w:lastRenderedPageBreak/>
         <w:t>07/2018 – 04/2019</w:t>
       </w:r>
     </w:p>
     <w:p>
       <w:pPr>
+        <w:spacing w:line="276" w:lineRule="auto"/>
         <w:rPr>
           <w:rFonts w:asciiTheme="majorHAnsi" w:eastAsiaTheme="majorEastAsia" w:hAnsiTheme="majorHAnsi" w:cstheme="majorBidi"/>
           <w:noProof/>
@@ -854,8 +1092,10 @@
     </w:p>
     <w:p>
       <w:pPr>
+        <w:spacing w:line="276" w:lineRule="auto"/>
         <w:rPr>
           <w:noProof/>
+          <w:color w:val="000000" w:themeColor="text1"/>
           <w:sz w:val="24"/>
           <w:szCs w:val="24"/>
           <w:lang w:val="pt-BR" w:bidi="pt-BR"/>
@@ -864,19 +1104,19 @@
       <w:r>
         <w:rPr>
           <w:noProof/>
-          <w:color w:val="FF0000"/>
+          <w:color w:val="000000" w:themeColor="text1"/>
           <w:lang w:val="pt-BR" w:eastAsia="pt-BR"/>
         </w:rPr>
         <mc:AlternateContent>
           <mc:Choice Requires="wps">
             <w:drawing>
-              <wp:anchor distT="0" distB="0" distL="114300" distR="114300" simplePos="0" relativeHeight="251662336" behindDoc="1" locked="0" layoutInCell="1" allowOverlap="1" wp14:anchorId="1F16CFEA" wp14:editId="7A96C051">
+              <wp:anchor distT="0" distB="0" distL="114300" distR="114300" simplePos="0" relativeHeight="251660288" behindDoc="1" locked="0" layoutInCell="1" allowOverlap="1" wp14:anchorId="34280387" wp14:editId="727EFD41">
                 <wp:simplePos x="0" y="0"/>
                 <wp:positionH relativeFrom="margin">
                   <wp:align>left</wp:align>
                 </wp:positionH>
                 <wp:positionV relativeFrom="paragraph">
-                  <wp:posOffset>698500</wp:posOffset>
+                  <wp:posOffset>521335</wp:posOffset>
                 </wp:positionV>
                 <wp:extent cx="6048375" cy="9525"/>
                 <wp:effectExtent l="0" t="0" r="28575" b="28575"/>
@@ -889,7 +1129,7 @@
                     <wp:lineTo x="0" y="0"/>
                   </wp:wrapPolygon>
                 </wp:wrapThrough>
-                <wp:docPr id="5" name="Conector reto 5"/>
+                <wp:docPr id="4" name="Conector reto 4"/>
                 <wp:cNvGraphicFramePr/>
                 <a:graphic xmlns:a="http://schemas.openxmlformats.org/drawingml/2006/main">
                   <a:graphicData uri="http://schemas.microsoft.com/office/word/2010/wordprocessingShape">
@@ -932,7 +1172,7 @@
           </mc:Choice>
           <mc:Fallback>
             <w:pict>
-              <v:line w14:anchorId="22B1EB1A" id="Conector reto 5" o:spid="_x0000_s1026" style="position:absolute;flip:y;z-index:-251654144;visibility:visible;mso-wrap-style:square;mso-wrap-distance-left:9pt;mso-wrap-distance-top:0;mso-wrap-distance-right:9pt;mso-wrap-distance-bottom:0;mso-position-horizontal:left;mso-position-horizontal-relative:margin;mso-position-vertical:absolute;mso-position-vertical-relative:text" from="0,55pt" to="476.25pt,55.75pt" o:gfxdata="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" strokecolor="black [3213]" strokeweight=".5pt">
+              <v:line w14:anchorId="174BF98F" id="Conector reto 4" o:spid="_x0000_s1026" style="position:absolute;flip:y;z-index:-251656192;visibility:visible;mso-wrap-style:square;mso-wrap-distance-left:9pt;mso-wrap-distance-top:0;mso-wrap-distance-right:9pt;mso-wrap-distance-bottom:0;mso-position-horizontal:left;mso-position-horizontal-relative:margin;mso-position-vertical:absolute;mso-position-vertical-relative:text" from="0,41.05pt" to="476.25pt,41.8pt" o:gfxdata="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" strokecolor="black [3213]" strokeweight=".5pt">
                 <v:stroke joinstyle="miter"/>
                 <w10:wrap type="through" anchorx="margin"/>
               </v:line>
@@ -1005,6 +1245,7 @@
     <w:p>
       <w:pPr>
         <w:pStyle w:val="Ttulo2"/>
+        <w:spacing w:line="276" w:lineRule="auto"/>
         <w:rPr>
           <w:noProof/>
           <w:lang w:val="pt-BR" w:bidi="pt-BR"/>
@@ -1015,11 +1256,12 @@
           <w:noProof/>
           <w:lang w:val="pt-BR" w:bidi="pt-BR"/>
         </w:rPr>
-        <w:t>07/2019 – Atual</w:t>
+        <w:t>07/2019 – 04/2023</w:t>
       </w:r>
     </w:p>
     <w:p>
       <w:pPr>
+        <w:spacing w:line="276" w:lineRule="auto"/>
         <w:rPr>
           <w:rFonts w:asciiTheme="majorHAnsi" w:eastAsiaTheme="majorEastAsia" w:hAnsiTheme="majorHAnsi" w:cstheme="majorBidi"/>
           <w:noProof/>
@@ -1117,16 +1359,94 @@
     </w:p>
     <w:p>
       <w:pPr>
-        <w:spacing w:after="0"/>
+        <w:spacing w:after="0" w:line="276" w:lineRule="auto"/>
         <w:rPr>
-          <w:rFonts w:asciiTheme="majorHAnsi" w:eastAsiaTheme="majorEastAsia" w:hAnsiTheme="majorHAnsi" w:cstheme="majorBidi"/>
           <w:noProof/>
-          <w:color w:val="151C3A" w:themeColor="text2"/>
+          <w:color w:val="000000" w:themeColor="text1"/>
           <w:sz w:val="24"/>
           <w:szCs w:val="24"/>
           <w:lang w:val="pt-BR" w:bidi="pt-BR"/>
         </w:rPr>
       </w:pPr>
+      <w:r>
+        <w:rPr>
+          <w:noProof/>
+          <w:color w:val="FF0000"/>
+          <w:lang w:val="pt-BR" w:eastAsia="pt-BR"/>
+        </w:rPr>
+        <mc:AlternateContent>
+          <mc:Choice Requires="wps">
+            <w:drawing>
+              <wp:anchor distT="0" distB="0" distL="114300" distR="114300" simplePos="0" relativeHeight="251662336" behindDoc="1" locked="0" layoutInCell="1" allowOverlap="1" wp14:anchorId="3ECD0CE6" wp14:editId="31D19F58">
+                <wp:simplePos x="0" y="0"/>
+                <wp:positionH relativeFrom="margin">
+                  <wp:align>left</wp:align>
+                </wp:positionH>
+                <wp:positionV relativeFrom="paragraph">
+                  <wp:posOffset>856615</wp:posOffset>
+                </wp:positionV>
+                <wp:extent cx="6048375" cy="9525"/>
+                <wp:effectExtent l="0" t="0" r="28575" b="28575"/>
+                <wp:wrapThrough wrapText="bothSides">
+                  <wp:wrapPolygon edited="0">
+                    <wp:start x="0" y="0"/>
+                    <wp:lineTo x="0" y="43200"/>
+                    <wp:lineTo x="21634" y="43200"/>
+                    <wp:lineTo x="21634" y="0"/>
+                    <wp:lineTo x="0" y="0"/>
+                  </wp:wrapPolygon>
+                </wp:wrapThrough>
+                <wp:docPr id="5" name="Conector reto 5"/>
+                <wp:cNvGraphicFramePr/>
+                <a:graphic xmlns:a="http://schemas.openxmlformats.org/drawingml/2006/main">
+                  <a:graphicData uri="http://schemas.microsoft.com/office/word/2010/wordprocessingShape">
+                    <wps:wsp>
+                      <wps:cNvCnPr/>
+                      <wps:spPr>
+                        <a:xfrm flipV="1">
+                          <a:off x="0" y="0"/>
+                          <a:ext cx="6048375" cy="9525"/>
+                        </a:xfrm>
+                        <a:prstGeom prst="line">
+                          <a:avLst/>
+                        </a:prstGeom>
+                        <a:ln>
+                          <a:solidFill>
+                            <a:schemeClr val="tx1"/>
+                          </a:solidFill>
+                        </a:ln>
+                      </wps:spPr>
+                      <wps:style>
+                        <a:lnRef idx="1">
+                          <a:schemeClr val="accent1"/>
+                        </a:lnRef>
+                        <a:fillRef idx="0">
+                          <a:schemeClr val="accent1"/>
+                        </a:fillRef>
+                        <a:effectRef idx="0">
+                          <a:schemeClr val="accent1"/>
+                        </a:effectRef>
+                        <a:fontRef idx="minor">
+                          <a:schemeClr val="tx1"/>
+                        </a:fontRef>
+                      </wps:style>
+                      <wps:bodyPr/>
+                    </wps:wsp>
+                  </a:graphicData>
+                </a:graphic>
+              </wp:anchor>
+            </w:drawing>
+          </mc:Choice>
+          <mc:Fallback>
+            <w:pict>
+              <v:line w14:anchorId="49903CF3" id="Conector reto 5" o:spid="_x0000_s1026" style="position:absolute;flip:y;z-index:-251654144;visibility:visible;mso-wrap-style:square;mso-wrap-distance-left:9pt;mso-wrap-distance-top:0;mso-wrap-distance-right:9pt;mso-wrap-distance-bottom:0;mso-position-horizontal:left;mso-position-horizontal-relative:margin;mso-position-vertical:absolute;mso-position-vertical-relative:text" from="0,67.45pt" to="476.25pt,68.2pt" o:gfxdata="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" strokecolor="black [3213]" strokeweight=".5pt">
+                <v:stroke joinstyle="miter"/>
+                <w10:wrap type="through" anchorx="margin"/>
+              </v:line>
+            </w:pict>
+          </mc:Fallback>
+        </mc:AlternateContent>
+      </w:r>
       <w:r>
         <w:rPr>
           <w:rFonts w:asciiTheme="majorHAnsi" w:eastAsiaTheme="majorEastAsia" w:hAnsiTheme="majorHAnsi" w:cstheme="majorBidi"/>
@@ -1167,7 +1487,7 @@
           <w:szCs w:val="24"/>
           <w:lang w:val="pt-BR" w:bidi="pt-BR"/>
         </w:rPr>
-        <w:t>anutenção corretiva e preventiva de equipamentos hospitalares, que consiste em análisar possíveis falhas e substituir componentes defeituosos em monitores multipartamétricos, ventiladores pulmonares, aparelho de anest</w:t>
+        <w:t>anutenção corretiva e preventiva de equipamentos h</w:t>
       </w:r>
       <w:r>
         <w:rPr>
@@ -1177,7 +1497,7 @@
           <w:szCs w:val="24"/>
           <w:lang w:val="pt-BR" w:bidi="pt-BR"/>
         </w:rPr>
-        <w:t xml:space="preserve">esia, entre outros. Atualmente coordeno </w:t>
+        <w:t>ospitalares, que consiste em ana</w:t>
       </w:r>
       <w:r>
         <w:rPr>
@@ -1187,8 +1507,302 @@
           <w:szCs w:val="24"/>
           <w:lang w:val="pt-BR" w:bidi="pt-BR"/>
         </w:rPr>
-        <w:t>2 projetos de melhorias, um projeto é um novo modelo de cabo de eletrocardiograma, e outro é um sistema de controle de temperatura integrando programação em arduíno com demonstrativo em HTML.</w:t>
+        <w:t>lisar possíveis falhas e substituir componentes de</w:t>
       </w:r>
+      <w:r>
+        <w:rPr>
+          <w:noProof/>
+          <w:color w:val="000000" w:themeColor="text1"/>
+          <w:sz w:val="24"/>
+          <w:szCs w:val="24"/>
+          <w:lang w:val="pt-BR" w:bidi="pt-BR"/>
+        </w:rPr>
+        <w:t>feituosos em monitores multipar</w:t>
+      </w:r>
+      <w:r>
+        <w:rPr>
+          <w:noProof/>
+          <w:color w:val="000000" w:themeColor="text1"/>
+          <w:sz w:val="24"/>
+          <w:szCs w:val="24"/>
+          <w:lang w:val="pt-BR" w:bidi="pt-BR"/>
+        </w:rPr>
+        <w:t>amétricos, ventiladores pulmonares, aparelho de anest</w:t>
+      </w:r>
+      <w:r>
+        <w:rPr>
+          <w:noProof/>
+          <w:color w:val="000000" w:themeColor="text1"/>
+          <w:sz w:val="24"/>
+          <w:szCs w:val="24"/>
+          <w:lang w:val="pt-BR" w:bidi="pt-BR"/>
+        </w:rPr>
+        <w:t>esia, entre outros</w:t>
+      </w:r>
+      <w:r>
+        <w:rPr>
+          <w:noProof/>
+          <w:color w:val="000000" w:themeColor="text1"/>
+          <w:sz w:val="24"/>
+          <w:szCs w:val="24"/>
+          <w:lang w:val="pt-BR" w:bidi="pt-BR"/>
+        </w:rPr>
+        <w:t>.</w:t>
+      </w:r>
+    </w:p>
+    <w:p>
+      <w:pPr>
+        <w:pStyle w:val="Ttulo2"/>
+        <w:spacing w:line="276" w:lineRule="auto"/>
+        <w:rPr>
+          <w:noProof/>
+          <w:lang w:val="pt-BR" w:bidi="pt-BR"/>
+        </w:rPr>
+      </w:pPr>
+      <w:r>
+        <w:rPr>
+          <w:noProof/>
+          <w:lang w:val="pt-BR" w:bidi="pt-BR"/>
+        </w:rPr>
+        <w:t>04/2023 – Atual</w:t>
+      </w:r>
+    </w:p>
+    <w:p>
+      <w:pPr>
+        <w:spacing w:line="276" w:lineRule="auto"/>
+        <w:rPr>
+          <w:rFonts w:asciiTheme="majorHAnsi" w:eastAsiaTheme="majorEastAsia" w:hAnsiTheme="majorHAnsi" w:cstheme="majorBidi"/>
+          <w:noProof/>
+          <w:color w:val="151C3A" w:themeColor="text2"/>
+          <w:sz w:val="24"/>
+          <w:szCs w:val="24"/>
+          <w:lang w:val="pt-BR" w:bidi="pt-BR"/>
+        </w:rPr>
+      </w:pPr>
+      <w:r>
+        <w:rPr>
+          <w:rFonts w:asciiTheme="majorHAnsi" w:eastAsiaTheme="majorEastAsia" w:hAnsiTheme="majorHAnsi" w:cstheme="majorBidi"/>
+          <w:noProof/>
+          <w:color w:val="125F6A" w:themeColor="accent1" w:themeShade="80"/>
+          <w:sz w:val="24"/>
+          <w:szCs w:val="24"/>
+          <w:lang w:val="pt-BR" w:bidi="pt-BR"/>
+        </w:rPr>
+        <w:t>Empresa:</w:t>
+      </w:r>
+      <w:r>
+        <w:rPr>
+          <w:rFonts w:asciiTheme="majorHAnsi" w:eastAsiaTheme="majorEastAsia" w:hAnsiTheme="majorHAnsi" w:cstheme="majorBidi"/>
+          <w:noProof/>
+          <w:color w:val="151C3A" w:themeColor="text2"/>
+          <w:sz w:val="24"/>
+          <w:szCs w:val="24"/>
+          <w:lang w:val="pt-BR" w:bidi="pt-BR"/>
+        </w:rPr>
+        <w:t xml:space="preserve"> </w:t>
+      </w:r>
+      <w:r>
+        <w:rPr>
+          <w:noProof/>
+          <w:color w:val="000000" w:themeColor="text1"/>
+          <w:sz w:val="24"/>
+          <w:szCs w:val="24"/>
+          <w:lang w:val="pt-BR" w:bidi="pt-BR"/>
+        </w:rPr>
+        <w:t>COGEP – Companhia de geotecnologias do Paraná</w:t>
+      </w:r>
+      <w:r>
+        <w:rPr>
+          <w:rFonts w:asciiTheme="majorHAnsi" w:eastAsiaTheme="majorEastAsia" w:hAnsiTheme="majorHAnsi" w:cstheme="majorBidi"/>
+          <w:noProof/>
+          <w:color w:val="151C3A" w:themeColor="text2"/>
+          <w:sz w:val="24"/>
+          <w:szCs w:val="24"/>
+          <w:lang w:val="pt-BR" w:bidi="pt-BR"/>
+        </w:rPr>
+        <w:t xml:space="preserve">                      </w:t>
+      </w:r>
+    </w:p>
+    <w:p>
+      <w:pPr>
+        <w:spacing w:line="276" w:lineRule="auto"/>
+        <w:rPr>
+          <w:rFonts w:asciiTheme="majorHAnsi" w:eastAsiaTheme="majorEastAsia" w:hAnsiTheme="majorHAnsi" w:cstheme="majorBidi"/>
+          <w:noProof/>
+          <w:color w:val="151C3A" w:themeColor="text2"/>
+          <w:sz w:val="24"/>
+          <w:szCs w:val="24"/>
+          <w:lang w:val="pt-BR" w:bidi="pt-BR"/>
+        </w:rPr>
+      </w:pPr>
+      <w:r>
+        <w:rPr>
+          <w:rFonts w:asciiTheme="majorHAnsi" w:eastAsiaTheme="majorEastAsia" w:hAnsiTheme="majorHAnsi" w:cstheme="majorBidi"/>
+          <w:noProof/>
+          <w:color w:val="125F6A" w:themeColor="accent1" w:themeShade="80"/>
+          <w:sz w:val="24"/>
+          <w:szCs w:val="24"/>
+          <w:lang w:val="pt-BR" w:bidi="pt-BR"/>
+        </w:rPr>
+        <w:t>Função:</w:t>
+      </w:r>
+      <w:r>
+        <w:rPr>
+          <w:rFonts w:asciiTheme="majorHAnsi" w:eastAsiaTheme="majorEastAsia" w:hAnsiTheme="majorHAnsi" w:cstheme="majorBidi"/>
+          <w:noProof/>
+          <w:color w:val="151C3A" w:themeColor="text2"/>
+          <w:sz w:val="24"/>
+          <w:szCs w:val="24"/>
+          <w:lang w:val="pt-BR" w:bidi="pt-BR"/>
+        </w:rPr>
+        <w:t xml:space="preserve"> </w:t>
+      </w:r>
+      <w:r>
+        <w:rPr>
+          <w:noProof/>
+          <w:color w:val="000000" w:themeColor="text1"/>
+          <w:sz w:val="24"/>
+          <w:szCs w:val="24"/>
+          <w:lang w:val="pt-BR" w:bidi="pt-BR"/>
+        </w:rPr>
+        <w:t>Vendedor</w:t>
+      </w:r>
+      <w:r>
+        <w:rPr>
+          <w:noProof/>
+          <w:color w:val="000000" w:themeColor="text1"/>
+          <w:sz w:val="24"/>
+          <w:szCs w:val="24"/>
+          <w:lang w:val="pt-BR" w:bidi="pt-BR"/>
+        </w:rPr>
+        <w:t xml:space="preserve"> Externo</w:t>
+      </w:r>
+    </w:p>
+    <w:p>
+      <w:pPr>
+        <w:spacing w:after="0" w:line="276" w:lineRule="auto"/>
+        <w:rPr>
+          <w:rFonts w:asciiTheme="majorHAnsi" w:eastAsiaTheme="majorEastAsia" w:hAnsiTheme="majorHAnsi" w:cstheme="majorBidi"/>
+          <w:noProof/>
+          <w:color w:val="151C3A" w:themeColor="text2"/>
+          <w:sz w:val="24"/>
+          <w:szCs w:val="24"/>
+          <w:lang w:val="pt-BR" w:bidi="pt-BR"/>
+        </w:rPr>
+      </w:pPr>
+      <w:r>
+        <w:rPr>
+          <w:rFonts w:asciiTheme="majorHAnsi" w:eastAsiaTheme="majorEastAsia" w:hAnsiTheme="majorHAnsi" w:cstheme="majorBidi"/>
+          <w:noProof/>
+          <w:color w:val="125F6A" w:themeColor="accent1" w:themeShade="80"/>
+          <w:sz w:val="24"/>
+          <w:szCs w:val="24"/>
+          <w:lang w:val="pt-BR" w:bidi="pt-BR"/>
+        </w:rPr>
+        <w:t>Principais atividades:</w:t>
+      </w:r>
+      <w:r>
+        <w:rPr>
+          <w:rFonts w:asciiTheme="majorHAnsi" w:eastAsiaTheme="majorEastAsia" w:hAnsiTheme="majorHAnsi" w:cstheme="majorBidi"/>
+          <w:noProof/>
+          <w:color w:val="151C3A" w:themeColor="text2"/>
+          <w:sz w:val="24"/>
+          <w:szCs w:val="24"/>
+          <w:lang w:val="pt-BR" w:bidi="pt-BR"/>
+        </w:rPr>
+        <w:t xml:space="preserve"> </w:t>
+      </w:r>
+      <w:r>
+        <w:rPr>
+          <w:noProof/>
+          <w:color w:val="000000" w:themeColor="text1"/>
+          <w:sz w:val="24"/>
+          <w:szCs w:val="24"/>
+          <w:lang w:val="pt-BR" w:bidi="pt-BR"/>
+        </w:rPr>
+        <w:t>Realizar a prospecção de novos clientes, realizar a venda do contrato de serviço ofertado pela empresa.</w:t>
+      </w:r>
+      <w:bookmarkStart w:id="0" w:name="_GoBack"/>
+      <w:bookmarkEnd w:id="0"/>
+    </w:p>
+    <w:p>
+      <w:pPr>
+        <w:pStyle w:val="Ttulo1"/>
+        <w:spacing w:before="240" w:after="100" w:line="276" w:lineRule="auto"/>
+        <w:rPr>
+          <w:noProof/>
+        </w:rPr>
+      </w:pPr>
+      <w:r>
+        <w:rPr>
+          <w:noProof/>
+          <w:lang w:val="pt-BR" w:bidi="pt-BR"/>
+        </w:rPr>
+        <w:t>Idiomas</w:t>
+      </w:r>
+    </w:p>
+    <w:p>
+      <w:pPr>
+        <w:pStyle w:val="Commarcadores"/>
+        <w:spacing w:line="276" w:lineRule="auto"/>
+        <w:rPr>
+          <w:rFonts w:asciiTheme="majorHAnsi" w:eastAsiaTheme="majorEastAsia" w:hAnsiTheme="majorHAnsi" w:cstheme="majorBidi"/>
+          <w:noProof/>
+          <w:color w:val="000000" w:themeColor="text1"/>
+          <w:sz w:val="24"/>
+          <w:szCs w:val="24"/>
+          <w:lang w:val="pt-BR" w:bidi="pt-BR"/>
+        </w:rPr>
+      </w:pPr>
+      <w:r>
+        <w:rPr>
+          <w:rFonts w:asciiTheme="majorHAnsi" w:eastAsiaTheme="majorEastAsia" w:hAnsiTheme="majorHAnsi" w:cstheme="majorBidi"/>
+          <w:noProof/>
+          <w:color w:val="000000" w:themeColor="text1"/>
+          <w:sz w:val="24"/>
+          <w:szCs w:val="24"/>
+          <w:lang w:val="pt-BR" w:bidi="pt-BR"/>
+        </w:rPr>
+        <w:t>Ingles - básico</w:t>
+      </w:r>
+    </w:p>
+    <w:p>
+      <w:pPr>
+        <w:pStyle w:val="Commarcadores"/>
+        <w:spacing w:line="276" w:lineRule="auto"/>
+        <w:rPr>
+          <w:rFonts w:asciiTheme="majorHAnsi" w:eastAsiaTheme="majorEastAsia" w:hAnsiTheme="majorHAnsi" w:cstheme="majorBidi"/>
+          <w:noProof/>
+          <w:color w:val="000000" w:themeColor="text1"/>
+          <w:sz w:val="24"/>
+          <w:szCs w:val="24"/>
+          <w:lang w:val="pt-BR" w:bidi="pt-BR"/>
+        </w:rPr>
+      </w:pPr>
+      <w:r>
+        <w:rPr>
+          <w:rFonts w:asciiTheme="majorHAnsi" w:eastAsiaTheme="majorEastAsia" w:hAnsiTheme="majorHAnsi" w:cstheme="majorBidi"/>
+          <w:noProof/>
+          <w:color w:val="000000" w:themeColor="text1"/>
+          <w:sz w:val="24"/>
+          <w:szCs w:val="24"/>
+          <w:lang w:val="pt-BR" w:bidi="pt-BR"/>
+        </w:rPr>
+        <w:t>Espanhol - básico</w:t>
+      </w:r>
+    </w:p>
+    <w:p>
+      <w:pPr>
+        <w:spacing w:after="0"/>
+        <w:rPr>
+          <w:rFonts w:asciiTheme="majorHAnsi" w:eastAsiaTheme="majorEastAsia" w:hAnsiTheme="majorHAnsi" w:cstheme="majorBidi"/>
+          <w:noProof/>
+          <w:color w:val="151C3A" w:themeColor="text2"/>
+          <w:sz w:val="24"/>
+          <w:szCs w:val="24"/>
+          <w:lang w:val="pt-BR" w:bidi="pt-BR"/>
+        </w:rPr>
+      </w:pPr>
     </w:p>
     <w:sectPr>
       <w:footerReference w:type="default" r:id="rId9"/>
@@ -1532,7 +2146,7 @@
   <w:abstractNum w:abstractNumId="9" w15:restartNumberingAfterBreak="0">
     <w:nsid w:val="FFFFFF89"/>
     <w:multiLevelType w:val="singleLevel"/>
-    <w:tmpl w:val="1ACE9CB2"/>
+    <w:tmpl w:val="5DDC3FB2"/>
     <w:lvl w:ilvl="0">
       <w:start w:val="1"/>
       <w:numFmt w:val="bullet"/>
@@ -2039,8 +2653,8 @@
   </w:docDefaults>
   <w:latentStyles w:defLockedState="0" w:defUIPriority="99" w:defSemiHidden="0" w:defUnhideWhenUsed="0" w:defQFormat="0" w:count="371">
     <w:lsdException w:name="Normal" w:uiPriority="0" w:qFormat="1"/>
-    <w:lsdException w:name="heading 1" w:uiPriority="9" w:qFormat="1"/>
-    <w:lsdException w:name="heading 2" w:semiHidden="1" w:uiPriority="9" w:unhideWhenUsed="1" w:qFormat="1"/>
+    <w:lsdException w:name="heading 1" w:uiPriority="3" w:qFormat="1"/>
+    <w:lsdException w:name="heading 2" w:semiHidden="1" w:uiPriority="3" w:unhideWhenUsed="1" w:qFormat="1"/>
     <w:lsdException w:name="heading 3" w:semiHidden="1" w:uiPriority="9" w:unhideWhenUsed="1" w:qFormat="1"/>
     <w:lsdException w:name="heading 4" w:semiHidden="1" w:uiPriority="9" w:unhideWhenUsed="1" w:qFormat="1"/>
     <w:lsdException w:name="heading 5" w:semiHidden="1" w:uiPriority="9" w:unhideWhenUsed="1" w:qFormat="1"/>
@@ -2086,7 +2700,7 @@
     <w:lsdException w:name="macro" w:semiHidden="1" w:unhideWhenUsed="1"/>
     <w:lsdException w:name="toa heading" w:semiHidden="1" w:unhideWhenUsed="1"/>
     <w:lsdException w:name="List" w:semiHidden="1" w:unhideWhenUsed="1"/>
-    <w:lsdException w:name="List Bullet" w:semiHidden="1" w:unhideWhenUsed="1" w:qFormat="1"/>
+    <w:lsdException w:name="List Bullet" w:semiHidden="1" w:uiPriority="4" w:unhideWhenUsed="1" w:qFormat="1"/>
     <w:lsdException w:name="List Number" w:semiHidden="1" w:unhideWhenUsed="1" w:qFormat="1"/>
     <w:lsdException w:name="List 2" w:semiHidden="1" w:unhideWhenUsed="1"/>
     <w:lsdException w:name="List 3" w:semiHidden="1" w:unhideWhenUsed="1"/>
@@ -2413,7 +3027,7 @@
   <w:style w:type="paragraph" w:default="1" w:styleId="Normal">
     <w:name w:val="Normal"/>
     <w:qFormat/>
-    <w:rsid w:val="00E141C5"/>
+    <w:rsid w:val="000D25D3"/>
   </w:style>
   <w:style w:type="paragraph" w:styleId="Ttulo1">
     <w:name w:val="heading 1"/>

</xml_diff>